<commit_message>
#chore: Se continuó trabajando en el informe. Se agregan más diagramas.
Co-autored-by: gsabatino9 <gsabatino@fi.uba.ar>
Co-autored-by: darggzz <dgomez@fi.uba.ar>
</commit_message>
<xml_diff>
--- a/Informe.docx
+++ b/Informe.docx
@@ -2863,24 +2863,171 @@
     </w:p>
     <w:p>
       <w:pPr>
-        <w:rPr>
-          <w:color w:val="4472C4" w:themeColor="accent1"/>
-          <w:lang w:val="es-ES"/>
-        </w:rPr>
-      </w:pPr>
-      <w:r>
-        <w:rPr>
-          <w:color w:val="4472C4" w:themeColor="accent1"/>
+        <w:jc w:val="both"/>
+        <w:rPr>
+          <w:w w:val="105"/>
+          <w:lang w:val="es-ES"/>
+        </w:rPr>
+      </w:pPr>
+      <w:r>
+        <w:rPr>
+          <w:noProof/>
+          <w:w w:val="105"/>
           <w:lang w:val="es-ES"/>
         </w:rPr>
         <w:drawing>
-          <wp:anchor distT="0" distB="0" distL="114300" distR="114300" simplePos="0" relativeHeight="251658240" behindDoc="0" locked="0" layoutInCell="1" allowOverlap="1" wp14:anchorId="04A2D01C" wp14:editId="32C2D2EE">
+          <wp:anchor distT="0" distB="0" distL="114300" distR="114300" simplePos="0" relativeHeight="251668480" behindDoc="0" locked="0" layoutInCell="1" allowOverlap="1" wp14:anchorId="10E7B8D6" wp14:editId="6748B5F4">
             <wp:simplePos x="0" y="0"/>
             <wp:positionH relativeFrom="column">
-              <wp:posOffset>1642773</wp:posOffset>
+              <wp:posOffset>322538</wp:posOffset>
             </wp:positionH>
             <wp:positionV relativeFrom="paragraph">
-              <wp:posOffset>299444</wp:posOffset>
+              <wp:posOffset>393683</wp:posOffset>
+            </wp:positionV>
+            <wp:extent cx="4618990" cy="1697990"/>
+            <wp:effectExtent l="0" t="0" r="3810" b="3810"/>
+            <wp:wrapTopAndBottom/>
+            <wp:docPr id="18" name="Picture 18" descr="Table, scatter chart&#10;&#10;Description automatically generated"/>
+            <wp:cNvGraphicFramePr>
+              <a:graphicFrameLocks xmlns:a="http://schemas.openxmlformats.org/drawingml/2006/main" noChangeAspect="1"/>
+            </wp:cNvGraphicFramePr>
+            <a:graphic xmlns:a="http://schemas.openxmlformats.org/drawingml/2006/main">
+              <a:graphicData uri="http://schemas.openxmlformats.org/drawingml/2006/picture">
+                <pic:pic xmlns:pic="http://schemas.openxmlformats.org/drawingml/2006/picture">
+                  <pic:nvPicPr>
+                    <pic:cNvPr id="18" name="Picture 18" descr="Table, scatter chart&#10;&#10;Description automatically generated"/>
+                    <pic:cNvPicPr/>
+                  </pic:nvPicPr>
+                  <pic:blipFill>
+                    <a:blip r:embed="rId11">
+                      <a:extLst>
+                        <a:ext uri="{28A0092B-C50C-407E-A947-70E740481C1C}">
+                          <a14:useLocalDpi xmlns:a14="http://schemas.microsoft.com/office/drawing/2010/main" val="0"/>
+                        </a:ext>
+                      </a:extLst>
+                    </a:blip>
+                    <a:stretch>
+                      <a:fillRect/>
+                    </a:stretch>
+                  </pic:blipFill>
+                  <pic:spPr>
+                    <a:xfrm>
+                      <a:off x="0" y="0"/>
+                      <a:ext cx="4618990" cy="1697990"/>
+                    </a:xfrm>
+                    <a:prstGeom prst="rect">
+                      <a:avLst/>
+                    </a:prstGeom>
+                  </pic:spPr>
+                </pic:pic>
+              </a:graphicData>
+            </a:graphic>
+            <wp14:sizeRelH relativeFrom="page">
+              <wp14:pctWidth>0</wp14:pctWidth>
+            </wp14:sizeRelH>
+            <wp14:sizeRelV relativeFrom="page">
+              <wp14:pctHeight>0</wp14:pctHeight>
+            </wp14:sizeRelV>
+          </wp:anchor>
+        </w:drawing>
+      </w:r>
+      <w:r>
+        <w:rPr>
+          <w:w w:val="105"/>
+          <w:lang w:val="es-ES"/>
+        </w:rPr>
+        <w:t>Aquí se muestra un cuadro en el que se explicitan qué símbolos representan cada visibilidad. Los mismos se estarán usando en todos los diagramas a continuación.</w:t>
+      </w:r>
+    </w:p>
+    <w:p>
+      <w:pPr>
+        <w:pStyle w:val="Heading1"/>
+        <w:tabs>
+          <w:tab w:val="left" w:pos="680"/>
+          <w:tab w:val="left" w:pos="681"/>
+        </w:tabs>
+        <w:spacing w:before="120" w:after="120"/>
+        <w:jc w:val="center"/>
+        <w:rPr>
+          <w:rFonts w:ascii="Times New Roman" w:eastAsia="Times New Roman" w:hAnsi="Times New Roman" w:cs="Times New Roman"/>
+          <w:b w:val="0"/>
+          <w:bCs w:val="0"/>
+          <w:i/>
+          <w:iCs/>
+          <w:sz w:val="18"/>
+          <w:szCs w:val="18"/>
+        </w:rPr>
+      </w:pPr>
+      <w:r>
+        <w:rPr>
+          <w:rFonts w:ascii="Times New Roman" w:eastAsia="Times New Roman" w:hAnsi="Times New Roman" w:cs="Times New Roman"/>
+          <w:b w:val="0"/>
+          <w:bCs w:val="0"/>
+          <w:i/>
+          <w:iCs/>
+          <w:sz w:val="18"/>
+          <w:szCs w:val="18"/>
+        </w:rPr>
+        <w:t>Cuadro 1</w:t>
+      </w:r>
+      <w:r>
+        <w:rPr>
+          <w:rFonts w:ascii="Times New Roman" w:eastAsia="Times New Roman" w:hAnsi="Times New Roman" w:cs="Times New Roman"/>
+          <w:b w:val="0"/>
+          <w:bCs w:val="0"/>
+          <w:i/>
+          <w:iCs/>
+          <w:sz w:val="18"/>
+          <w:szCs w:val="18"/>
+        </w:rPr>
+        <w:t xml:space="preserve">: </w:t>
+      </w:r>
+      <w:r>
+        <w:rPr>
+          <w:rFonts w:ascii="Times New Roman" w:eastAsia="Times New Roman" w:hAnsi="Times New Roman" w:cs="Times New Roman"/>
+          <w:b w:val="0"/>
+          <w:bCs w:val="0"/>
+          <w:i/>
+          <w:iCs/>
+          <w:sz w:val="18"/>
+          <w:szCs w:val="18"/>
+        </w:rPr>
+        <w:t>Referencias de la visibilidad, tanto para métodos como para campos</w:t>
+      </w:r>
+    </w:p>
+    <w:p>
+      <w:pPr>
+        <w:pStyle w:val="Heading1"/>
+        <w:tabs>
+          <w:tab w:val="left" w:pos="680"/>
+          <w:tab w:val="left" w:pos="681"/>
+        </w:tabs>
+        <w:spacing w:before="120" w:after="120"/>
+        <w:jc w:val="center"/>
+        <w:rPr>
+          <w:rFonts w:ascii="Times New Roman" w:eastAsia="Times New Roman" w:hAnsi="Times New Roman" w:cs="Times New Roman"/>
+          <w:b w:val="0"/>
+          <w:bCs w:val="0"/>
+          <w:i/>
+          <w:iCs/>
+          <w:sz w:val="18"/>
+          <w:szCs w:val="18"/>
+        </w:rPr>
+      </w:pPr>
+      <w:r>
+        <w:rPr>
+          <w:rFonts w:ascii="Times New Roman" w:hAnsi="Times New Roman" w:cs="Times New Roman"/>
+          <w:w w:val="105"/>
+        </w:rPr>
+        <w:lastRenderedPageBreak/>
+        <w:drawing>
+          <wp:anchor distT="0" distB="0" distL="114300" distR="114300" simplePos="0" relativeHeight="251658240" behindDoc="0" locked="0" layoutInCell="1" allowOverlap="1" wp14:anchorId="04A2D01C" wp14:editId="376A48D1">
+            <wp:simplePos x="0" y="0"/>
+            <wp:positionH relativeFrom="column">
+              <wp:posOffset>1815927</wp:posOffset>
+            </wp:positionH>
+            <wp:positionV relativeFrom="paragraph">
+              <wp:posOffset>437</wp:posOffset>
             </wp:positionV>
             <wp:extent cx="2159000" cy="2362200"/>
             <wp:effectExtent l="0" t="0" r="0" b="0"/>
@@ -2897,7 +3044,7 @@
                     <pic:cNvPicPr/>
                   </pic:nvPicPr>
                   <pic:blipFill>
-                    <a:blip r:embed="rId11">
+                    <a:blip r:embed="rId12">
                       <a:extLst>
                         <a:ext uri="{28A0092B-C50C-407E-A947-70E740481C1C}">
                           <a14:useLocalDpi xmlns:a14="http://schemas.microsoft.com/office/drawing/2010/main" val="0"/>
@@ -2929,16 +3076,7 @@
           </wp:anchor>
         </w:drawing>
       </w:r>
-    </w:p>
-    <w:p>
-      <w:pPr>
-        <w:pStyle w:val="Heading1"/>
-        <w:tabs>
-          <w:tab w:val="left" w:pos="680"/>
-          <w:tab w:val="left" w:pos="681"/>
-        </w:tabs>
-        <w:spacing w:before="120" w:after="120"/>
-        <w:jc w:val="center"/>
+      <w:r>
         <w:rPr>
           <w:rFonts w:ascii="Times New Roman" w:eastAsia="Times New Roman" w:hAnsi="Times New Roman" w:cs="Times New Roman"/>
           <w:b w:val="0"/>
@@ -2948,18 +3086,6 @@
           <w:sz w:val="18"/>
           <w:szCs w:val="18"/>
         </w:rPr>
-      </w:pPr>
-      <w:r>
-        <w:rPr>
-          <w:rFonts w:ascii="Times New Roman" w:eastAsia="Times New Roman" w:hAnsi="Times New Roman" w:cs="Times New Roman"/>
-          <w:b w:val="0"/>
-          <w:bCs w:val="0"/>
-          <w:i/>
-          <w:iCs/>
-          <w:sz w:val="18"/>
-          <w:szCs w:val="18"/>
-        </w:rPr>
-        <w:lastRenderedPageBreak/>
         <w:t xml:space="preserve">Diagrama </w:t>
       </w:r>
       <w:r>
@@ -3201,7 +3327,7 @@
                     <pic:cNvPicPr/>
                   </pic:nvPicPr>
                   <pic:blipFill>
-                    <a:blip r:embed="rId12">
+                    <a:blip r:embed="rId13">
                       <a:extLst>
                         <a:ext uri="{28A0092B-C50C-407E-A947-70E740481C1C}">
                           <a14:useLocalDpi xmlns:a14="http://schemas.microsoft.com/office/drawing/2010/main" val="0"/>
@@ -3621,6 +3747,7 @@
           <w:sz w:val="24"/>
           <w:szCs w:val="24"/>
         </w:rPr>
+        <w:lastRenderedPageBreak/>
         <w:t xml:space="preserve">Del </w:t>
       </w:r>
       <w:proofErr w:type="spellStart"/>
@@ -3739,7 +3866,6 @@
           <w:sz w:val="21"/>
           <w:szCs w:val="21"/>
         </w:rPr>
-        <w:lastRenderedPageBreak/>
         <w:drawing>
           <wp:anchor distT="0" distB="0" distL="114300" distR="114300" simplePos="0" relativeHeight="251660288" behindDoc="0" locked="0" layoutInCell="1" allowOverlap="1" wp14:anchorId="0A95CEC6" wp14:editId="177E5B0A">
             <wp:simplePos x="0" y="0"/>
@@ -3764,7 +3890,7 @@
                     <pic:cNvPicPr/>
                   </pic:nvPicPr>
                   <pic:blipFill>
-                    <a:blip r:embed="rId13">
+                    <a:blip r:embed="rId14">
                       <a:extLst>
                         <a:ext uri="{28A0092B-C50C-407E-A947-70E740481C1C}">
                           <a14:useLocalDpi xmlns:a14="http://schemas.microsoft.com/office/drawing/2010/main" val="0"/>
@@ -4032,7 +4158,7 @@
                     <pic:cNvPicPr/>
                   </pic:nvPicPr>
                   <pic:blipFill>
-                    <a:blip r:embed="rId14">
+                    <a:blip r:embed="rId15">
                       <a:extLst>
                         <a:ext uri="{28A0092B-C50C-407E-A947-70E740481C1C}">
                           <a14:useLocalDpi xmlns:a14="http://schemas.microsoft.com/office/drawing/2010/main" val="0"/>
@@ -4277,7 +4403,7 @@
           <w:sz w:val="24"/>
           <w:szCs w:val="24"/>
         </w:rPr>
-        <w:t xml:space="preserve">. De la misma manera, se demuestra la relación entre Dibujo, Segmento y Posición. Cuando el usuario desee pintar, se le enviará un mensaje al personaje, que se lo delegará al lápiz, que deberá resolverlo. Éste lo hace creando un segmento nuevo, con dos posiciones como atributos, la final y la inicial. Luego, ese segmento nuevo será agregado a la lista de segmentos en el </w:t>
+        <w:t xml:space="preserve">. De la misma manera, se demuestra la relación entre Dibujo, Segmento y Posición. Cuando el usuario desee pintar, se le enviará un mensaje al personaje, que se lo delegará al lápiz, que </w:t>
       </w:r>
       <w:r>
         <w:rPr>
@@ -4288,7 +4414,7 @@
           <w:szCs w:val="24"/>
         </w:rPr>
         <w:lastRenderedPageBreak/>
-        <w:t xml:space="preserve">Dibujo, que desencadenará el método </w:t>
+        <w:t xml:space="preserve">deberá resolverlo. Éste lo hace creando un segmento nuevo, con dos posiciones como atributos, la final y la inicial. Luego, ese segmento nuevo será agregado a la lista de segmentos en el Dibujo, que desencadenará el método </w:t>
       </w:r>
       <w:proofErr w:type="spellStart"/>
       <w:r>
@@ -4382,7 +4508,7 @@
                     <pic:cNvPicPr/>
                   </pic:nvPicPr>
                   <pic:blipFill>
-                    <a:blip r:embed="rId15">
+                    <a:blip r:embed="rId16">
                       <a:extLst>
                         <a:ext uri="{28A0092B-C50C-407E-A947-70E740481C1C}">
                           <a14:useLocalDpi xmlns:a14="http://schemas.microsoft.com/office/drawing/2010/main" val="0"/>
@@ -4619,7 +4745,7 @@
                     <pic:cNvPicPr/>
                   </pic:nvPicPr>
                   <pic:blipFill>
-                    <a:blip r:embed="rId16">
+                    <a:blip r:embed="rId17">
                       <a:extLst>
                         <a:ext uri="{28A0092B-C50C-407E-A947-70E740481C1C}">
                           <a14:useLocalDpi xmlns:a14="http://schemas.microsoft.com/office/drawing/2010/main" val="0"/>
@@ -4847,7 +4973,6 @@
           <w:sz w:val="20"/>
           <w:szCs w:val="20"/>
         </w:rPr>
-        <w:lastRenderedPageBreak/>
         <w:drawing>
           <wp:anchor distT="0" distB="0" distL="114300" distR="114300" simplePos="0" relativeHeight="251664384" behindDoc="0" locked="0" layoutInCell="1" allowOverlap="1" wp14:anchorId="51F05233" wp14:editId="5AD56A16">
             <wp:simplePos x="0" y="0"/>
@@ -4872,7 +4997,7 @@
                     <pic:cNvPicPr/>
                   </pic:nvPicPr>
                   <pic:blipFill>
-                    <a:blip r:embed="rId17">
+                    <a:blip r:embed="rId18">
                       <a:extLst>
                         <a:ext uri="{28A0092B-C50C-407E-A947-70E740481C1C}">
                           <a14:useLocalDpi xmlns:a14="http://schemas.microsoft.com/office/drawing/2010/main" val="0"/>
@@ -5139,7 +5264,7 @@
                     <pic:cNvPicPr/>
                   </pic:nvPicPr>
                   <pic:blipFill>
-                    <a:blip r:embed="rId18">
+                    <a:blip r:embed="rId19">
                       <a:extLst>
                         <a:ext uri="{28A0092B-C50C-407E-A947-70E740481C1C}">
                           <a14:useLocalDpi xmlns:a14="http://schemas.microsoft.com/office/drawing/2010/main" val="0"/>
@@ -5417,7 +5542,7 @@
                     <pic:cNvPicPr/>
                   </pic:nvPicPr>
                   <pic:blipFill>
-                    <a:blip r:embed="rId19">
+                    <a:blip r:embed="rId20">
                       <a:extLst>
                         <a:ext uri="{28A0092B-C50C-407E-A947-70E740481C1C}">
                           <a14:useLocalDpi xmlns:a14="http://schemas.microsoft.com/office/drawing/2010/main" val="0"/>
@@ -5683,7 +5808,7 @@
                     <pic:cNvPicPr/>
                   </pic:nvPicPr>
                   <pic:blipFill>
-                    <a:blip r:embed="rId20">
+                    <a:blip r:embed="rId21">
                       <a:extLst>
                         <a:ext uri="{28A0092B-C50C-407E-A947-70E740481C1C}">
                           <a14:useLocalDpi xmlns:a14="http://schemas.microsoft.com/office/drawing/2010/main" val="0"/>
@@ -9240,7 +9365,6 @@
     <w:p>
       <w:pPr>
         <w:spacing w:before="120" w:after="120"/>
-        <w:ind w:left="284" w:hanging="284"/>
         <w:jc w:val="both"/>
         <w:rPr>
           <w:w w:val="105"/>
@@ -9287,7 +9411,7 @@
       <w:rPr>
         <w:noProof/>
       </w:rPr>
-      <w:pict w14:anchorId="52941A7B">
+      <w:pict w14:anchorId="1F10D69B">
         <v:line id="Line 2" o:spid="_x0000_s2050" style="position:absolute;z-index:-251654144;visibility:visible;mso-wrap-style:square;mso-width-percent:0;mso-height-percent:0;mso-wrap-distance-left:9pt;mso-wrap-distance-top:.mm;mso-wrap-distance-right:9pt;mso-wrap-distance-bottom:.mm;mso-position-horizontal:absolute;mso-position-horizontal-relative:page;mso-position-vertical:absolute;mso-position-vertical-relative:page;mso-width-percent:0;mso-height-percent:0;mso-width-relative:page;mso-height-relative:page" from="90pt,770.2pt" to="513pt,770.2pt" o:gfxdata="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" strokeweight=".14042mm">
           <v:path arrowok="f"/>
           <o:lock v:ext="edit" aspectratio="t" verticies="t"/>
@@ -9299,7 +9423,7 @@
       <w:rPr>
         <w:noProof/>
       </w:rPr>
-      <w:pict w14:anchorId="4ADE69DD">
+      <w:pict w14:anchorId="08E30E60">
         <v:shapetype id="_x0000_t202" coordsize="21600,21600" o:spt="202" path="m,l,21600r21600,l21600,xe">
           <v:stroke joinstyle="miter"/>
           <v:path gradientshapeok="t" o:connecttype="rect"/>
@@ -9474,7 +9598,7 @@
       <w:rPr>
         <w:noProof/>
       </w:rPr>
-      <w:pict w14:anchorId="1C23F978">
+      <w:pict w14:anchorId="4D8713A2">
         <v:shapetype id="_x0000_t202" coordsize="21600,21600" o:spt="202" path="m,l,21600r21600,l21600,xe">
           <v:stroke joinstyle="miter"/>
           <v:path gradientshapeok="t" o:connecttype="rect"/>
@@ -9506,7 +9630,7 @@
       <w:rPr>
         <w:noProof/>
       </w:rPr>
-      <w:pict w14:anchorId="3812701D">
+      <w:pict w14:anchorId="21BFC191">
         <v:line id="Line 4" o:spid="_x0000_s2052" style="position:absolute;z-index:-251657216;visibility:visible;mso-wrap-style:square;mso-width-percent:0;mso-height-percent:0;mso-wrap-distance-left:9pt;mso-wrap-distance-top:.mm;mso-wrap-distance-right:9pt;mso-wrap-distance-bottom:.mm;mso-position-horizontal:absolute;mso-position-horizontal-relative:page;mso-position-vertical:absolute;mso-position-vertical-relative:page;mso-width-percent:0;mso-height-percent:0;mso-width-relative:page;mso-height-relative:page" from="90pt,84.15pt" to="513pt,84.15pt" o:gfxdata="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" strokeweight=".14042mm">
           <v:path arrowok="f"/>
           <o:lock v:ext="edit" aspectratio="t" verticies="t"/>
@@ -9518,7 +9642,7 @@
       <w:rPr>
         <w:noProof/>
       </w:rPr>
-      <w:pict w14:anchorId="6580902C">
+      <w:pict w14:anchorId="137693B2">
         <v:shape id="Text Box 3" o:spid="_x0000_s2051" type="#_x0000_t202" style="position:absolute;margin-left:334.95pt;margin-top:70.05pt;width:179.1pt;height:14.55pt;z-index:-251655168;visibility:visible;mso-wrap-style:square;mso-width-percent:0;mso-height-percent:0;mso-wrap-distance-left:9pt;mso-wrap-distance-top:0;mso-wrap-distance-right:9pt;mso-wrap-distance-bottom:0;mso-position-horizontal:absolute;mso-position-horizontal-relative:page;mso-position-vertical:absolute;mso-position-vertical-relative:page;mso-width-percent:0;mso-height-percent:0;mso-width-relative:page;mso-height-relative:page;v-text-anchor:top" o:gfxdata="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" filled="f" stroked="f">
           <o:lock v:ext="edit" aspectratio="t" verticies="t" text="t" shapetype="t"/>
           <v:textbox inset="0,0,0,0">

</xml_diff>